<commit_message>
Mise à jour de la documentation du projet
</commit_message>
<xml_diff>
--- a/Cahier des charges projet WEB-DEV-Rossello-Rodrigue-Lebagousse.docx
+++ b/Cahier des charges projet WEB-DEV-Rossello-Rodrigue-Lebagousse.docx
@@ -77,15 +77,7 @@
         <w:rPr>
           <w:color w:val="C45911" w:themeColor="accent2" w:themeShade="BF"/>
         </w:rPr>
-        <w:t>Le</w:t>
-      </w:r>
-      <w:bookmarkStart w:id="0" w:name="_GoBack"/>
-      <w:bookmarkEnd w:id="0"/>
-      <w:r>
-        <w:rPr>
-          <w:color w:val="C45911" w:themeColor="accent2" w:themeShade="BF"/>
-        </w:rPr>
-        <w:t>bagousse</w:t>
+        <w:t>Lebagousse</w:t>
       </w:r>
       <w:proofErr w:type="spellEnd"/>
       <w:r>
@@ -213,57 +205,8 @@
     </w:p>
     <w:p/>
     <w:p>
-      <w:pPr>
-        <w:pStyle w:val="Titre1"/>
-      </w:pPr>
-      <w:r>
-        <w:t>Etape 1 :</w:t>
-      </w:r>
-      <w:r>
-        <w:t xml:space="preserve"> Le Moteur</w:t>
-      </w:r>
-      <w:r>
-        <w:t>.</w:t>
-      </w:r>
-    </w:p>
-    <w:p>
-      <w:r>
-        <w:t>Durant cette première phase de travail, le but sera d’aboutir à un SNAKE en console respectant toutes les exigences minimales à l’exception de celles concernant le graphique qui sera abordé dans la prochaine étape. Bien sur la validation de cette étape sera assurée par de nombreuses phases de tests menées par différents membres du projet.</w:t>
-      </w:r>
-    </w:p>
-    <w:p/>
-    <w:p>
-      <w:pPr>
-        <w:pStyle w:val="Titre1"/>
-      </w:pPr>
-      <w:r>
-        <w:t xml:space="preserve">Etape 2 : </w:t>
-      </w:r>
-      <w:r>
-        <w:t>Passage en Graphique.</w:t>
-      </w:r>
-    </w:p>
-    <w:p>
-      <w:r>
-        <w:t>Cette seconde étape consistera à valider le reste des exigences minimales en portant le programme vers une version graphique</w:t>
-      </w:r>
-      <w:r>
-        <w:t xml:space="preserve"> tout en assurant la validité et le bon fonctionnement des autres exigences précédemment testées. S’en suivra une phase de tests menée par différents membres du projet.</w:t>
-      </w:r>
-    </w:p>
-    <w:p/>
-    <w:p>
-      <w:pPr>
-        <w:pStyle w:val="Titre1"/>
-      </w:pPr>
-      <w:r>
-        <w:t>Etape 3 : Exigences Optionnelles.</w:t>
-      </w:r>
-    </w:p>
-    <w:p>
-      <w:r>
-        <w:t>Cette ultime étape aura comme ligne directive d’ajouter au jeu du SNAKE un maximum de fonctionnalités, qu’elles soient amusantes ou complexe, dans le but de finaliser ce projet avec une grande diversité de fonctions.</w:t>
-      </w:r>
+      <w:bookmarkStart w:id="0" w:name="_GoBack"/>
+      <w:bookmarkEnd w:id="0"/>
     </w:p>
     <w:sectPr>
       <w:pgSz w:w="11906" w:h="16838"/>
@@ -1328,7 +1271,7 @@
 </file>
 
 <file path=customXml/itemProps1.xml><?xml version="1.0" encoding="utf-8"?>
-<ds:datastoreItem xmlns:ds="http://schemas.openxmlformats.org/officeDocument/2006/customXml" ds:itemID="{6C951C64-0C11-49BE-870C-F7399AB09405}">
+<ds:datastoreItem xmlns:ds="http://schemas.openxmlformats.org/officeDocument/2006/customXml" ds:itemID="{4BF7EAC1-43F5-4BF4-9966-DCE6B952D905}">
   <ds:schemaRefs>
     <ds:schemaRef ds:uri="http://schemas.openxmlformats.org/officeDocument/2006/bibliography"/>
   </ds:schemaRefs>

</xml_diff>